<commit_message>
full site update - added new media and assets
</commit_message>
<xml_diff>
--- a/cyberresume.docx
+++ b/cyberresume.docx
@@ -231,41 +231,51 @@
           <w:ilvl w:val="0"/>
           <w:numId w:val="1"/>
         </w:numPr>
+        <w:spacing w:line="240" w:lineRule="auto"/>
         <w:ind w:right="0" w:hanging="120"/>
+        <w:rPr>
+          <w:bCs/>
+        </w:rPr>
       </w:pPr>
       <w:r>
         <w:rPr>
           <w:b/>
         </w:rPr>
+        <w:t xml:space="preserve">Core </w:t>
+      </w:r>
+      <w:r>
+        <w:rPr>
+          <w:b/>
+        </w:rPr>
         <w:t xml:space="preserve">Technical Skills: </w:t>
       </w:r>
       <w:r>
-        <w:t xml:space="preserve">Network Exploitation, Web Application Testing, Vulnerability Assessment, Penetration Testing, Digital Forensics, </w:t>
-      </w:r>
-    </w:p>
-    <w:p>
-      <w:pPr>
-        <w:ind w:left="259" w:right="0" w:firstLine="0"/>
-      </w:pPr>
-      <w:r>
-        <w:t xml:space="preserve">Incident Detection &amp; Response, Packet Analysis &amp; Traffic Decryption, Malware Investigation, Cloud Security Configuration, </w:t>
-      </w:r>
-    </w:p>
-    <w:p>
-      <w:pPr>
-        <w:ind w:left="259" w:right="0" w:firstLine="0"/>
-      </w:pPr>
-      <w:r>
-        <w:t xml:space="preserve">VPN &amp; Firewall Management, Bash &amp; Python Scripting, Linux &amp; Windows Administration, Security Monitoring &amp; Log Analysis, </w:t>
-      </w:r>
-    </w:p>
-    <w:p>
-      <w:pPr>
-        <w:ind w:left="259" w:right="0" w:firstLine="0"/>
-      </w:pPr>
-      <w:r>
-        <w:t xml:space="preserve">Authentication &amp; Cryptographic Protocols, CTF Problem Solving, TLS Key Logging, Security Automation &amp; Scripting, Proxy Server Configuration, VPN Deployment, Privilege Escalaton  </w:t>
-      </w:r>
+        <w:rPr>
+          <w:bCs/>
+        </w:rPr>
+        <w:t>Network &amp; Web App Exploitation, Vulnerability &amp; Penetration Testing,</w:t>
+      </w:r>
+      <w:r>
+        <w:rPr>
+          <w:bCs/>
+        </w:rPr>
+        <w:t xml:space="preserve"> Digital Forensics, Incident Response, Packet Analysis, Traffic Decryption, Bash/Python Scripting, Liux &amp; Windows Administration, Cloud Security, Firewall/VPN Management, Log &amp; Threat Analysis</w:t>
+      </w:r>
+      <w:r>
+        <w:rPr>
+          <w:bCs/>
+        </w:rPr>
+        <w:t>, Proxy Interception &amp; Redirection</w:t>
+      </w:r>
+    </w:p>
+    <w:p>
+      <w:pPr>
+        <w:spacing w:line="240" w:lineRule="auto"/>
+        <w:ind w:left="249" w:right="0" w:firstLine="0"/>
+        <w:rPr>
+          <w:bCs/>
+        </w:rPr>
+      </w:pPr>
     </w:p>
     <w:p>
       <w:pPr>
@@ -273,17 +283,66 @@
           <w:ilvl w:val="0"/>
           <w:numId w:val="1"/>
         </w:numPr>
+        <w:spacing w:line="240" w:lineRule="auto"/>
         <w:ind w:right="0" w:hanging="120"/>
       </w:pPr>
       <w:r>
         <w:rPr>
           <w:b/>
         </w:rPr>
-        <w:t xml:space="preserve">Offensive Security Tools: </w:t>
-      </w:r>
-      <w:r>
-        <w:t xml:space="preserve">Wireshark, Nessus, Nmap, OpenVAS, SQLmap, MySQL, Burp Suite, Metasploit, FFUF, Gobuster, Nikto, John the Ripper, Hashcat, aircrack-ng, airmon-ng, WebGoat, Selenium, Hydra  </w:t>
-      </w:r>
+        <w:t xml:space="preserve">Offensive Security </w:t>
+      </w:r>
+      <w:r>
+        <w:rPr>
+          <w:b/>
+        </w:rPr>
+        <w:t>&amp; Exploitation Tool</w:t>
+      </w:r>
+      <w:r>
+        <w:rPr>
+          <w:b/>
+        </w:rPr>
+        <w:t xml:space="preserve">: </w:t>
+      </w:r>
+      <w:r>
+        <w:t xml:space="preserve">Wireshark, </w:t>
+      </w:r>
+      <w:r>
+        <w:t xml:space="preserve">Burp Suite, </w:t>
+      </w:r>
+      <w:r>
+        <w:t xml:space="preserve">Nmap, Metasploit, SQLmap, FFUF, Gobuster, Hydra, </w:t>
+      </w:r>
+      <w:r>
+        <w:t xml:space="preserve">Aircrack-ng, Airmon-ng, </w:t>
+      </w:r>
+      <w:r>
+        <w:t>Hashcat, John the Ripper,</w:t>
+      </w:r>
+      <w:r>
+        <w:t xml:space="preserve"> </w:t>
+      </w:r>
+      <w:r>
+        <w:t xml:space="preserve">Reaver, </w:t>
+      </w:r>
+      <w:r>
+        <w:t>WebGoat,</w:t>
+      </w:r>
+      <w:r>
+        <w:t xml:space="preserve"> Selenium, </w:t>
+      </w:r>
+      <w:r>
+        <w:t>OpenVAS, Nessus</w:t>
+      </w:r>
+      <w:r>
+        <w:t xml:space="preserve"> </w:t>
+      </w:r>
+    </w:p>
+    <w:p>
+      <w:pPr>
+        <w:spacing w:line="240" w:lineRule="auto"/>
+        <w:ind w:left="0" w:right="0" w:firstLine="0"/>
+      </w:pPr>
     </w:p>
     <w:p>
       <w:pPr>
@@ -291,6 +350,7 @@
           <w:ilvl w:val="0"/>
           <w:numId w:val="1"/>
         </w:numPr>
+        <w:spacing w:line="240" w:lineRule="auto"/>
         <w:ind w:right="0" w:hanging="120"/>
       </w:pPr>
       <w:r>
@@ -300,8 +360,29 @@
         <w:t xml:space="preserve">Defensive Security &amp; Monitoring Tools: </w:t>
       </w:r>
       <w:r>
-        <w:t xml:space="preserve">Wazuh, Splunk, Snort, Security Onion, tcpdump, PowerShell, CMD, Autopsy, Volatility, Regripper, FTK Imager  </w:t>
-      </w:r>
+        <w:t>Wazuh, Splunk, Security Onion, Snort, tcpdump, PowerShell,</w:t>
+      </w:r>
+      <w:r>
+        <w:t xml:space="preserve"> CMD,</w:t>
+      </w:r>
+      <w:r>
+        <w:t xml:space="preserve"> ELK Stack</w:t>
+      </w:r>
+      <w:r>
+        <w:t xml:space="preserve"> (Elasticsearch, Logstash, Kibana)</w:t>
+      </w:r>
+      <w:r>
+        <w:t>, Autopsy, Volatility, Regripper</w:t>
+      </w:r>
+      <w:r>
+        <w:t>, FTK Imager</w:t>
+      </w:r>
+    </w:p>
+    <w:p>
+      <w:pPr>
+        <w:spacing w:line="240" w:lineRule="auto"/>
+        <w:ind w:left="0" w:right="0" w:firstLine="0"/>
+      </w:pPr>
     </w:p>
     <w:p>
       <w:pPr>
@@ -309,17 +390,51 @@
           <w:ilvl w:val="0"/>
           <w:numId w:val="1"/>
         </w:numPr>
+        <w:spacing w:line="240" w:lineRule="auto"/>
         <w:ind w:right="0" w:hanging="120"/>
       </w:pPr>
       <w:r>
         <w:rPr>
           <w:b/>
         </w:rPr>
-        <w:t xml:space="preserve">Cloud &amp; Virtualization Tools: </w:t>
-      </w:r>
-      <w:r>
-        <w:t xml:space="preserve">AWS (EC2, S3, IAM, Security Groups), Azure Basics, Docker on AWS, Kubernetes, VirtualBox, Pi-hole, WireGuard, Tailscale  </w:t>
-      </w:r>
+        <w:t>Cloud</w:t>
+      </w:r>
+      <w:r>
+        <w:rPr>
+          <w:b/>
+        </w:rPr>
+        <w:t xml:space="preserve">, Containerization, and </w:t>
+      </w:r>
+      <w:r>
+        <w:rPr>
+          <w:b/>
+        </w:rPr>
+        <w:t xml:space="preserve">Virtualization: </w:t>
+      </w:r>
+      <w:r>
+        <w:t>AWS (EC2, S3, IAM, Security Groups), Azure</w:t>
+      </w:r>
+      <w:r>
+        <w:t xml:space="preserve"> Basics</w:t>
+      </w:r>
+      <w:r>
+        <w:t>, Docker</w:t>
+      </w:r>
+      <w:r>
+        <w:t xml:space="preserve">, </w:t>
+      </w:r>
+      <w:r>
+        <w:t>Kubernetes, VirtualBox, Pi-hole, WireGuard</w:t>
+      </w:r>
+      <w:r>
+        <w:t>, Tailscale</w:t>
+      </w:r>
+    </w:p>
+    <w:p>
+      <w:pPr>
+        <w:spacing w:line="240" w:lineRule="auto"/>
+        <w:ind w:left="0" w:right="0" w:firstLine="0"/>
+      </w:pPr>
     </w:p>
     <w:p>
       <w:pPr>
@@ -327,17 +442,48 @@
           <w:ilvl w:val="0"/>
           <w:numId w:val="1"/>
         </w:numPr>
+        <w:spacing w:line="240" w:lineRule="auto"/>
         <w:ind w:right="0" w:hanging="120"/>
       </w:pPr>
       <w:r>
         <w:rPr>
           <w:b/>
         </w:rPr>
-        <w:t xml:space="preserve">Cryptographic &amp; Web Security Tools: </w:t>
-      </w:r>
-      <w:r>
-        <w:t xml:space="preserve">OpenSSL, PuTTYgen, TLS Key Logging, Apache2 HTTPS, Certificate Authority, PKI, Diffie-Hellman, X.509 Chain Validation  </w:t>
-      </w:r>
+        <w:t>Web</w:t>
+      </w:r>
+      <w:r>
+        <w:rPr>
+          <w:b/>
+        </w:rPr>
+        <w:t xml:space="preserve"> &amp; Application Security</w:t>
+      </w:r>
+      <w:r>
+        <w:rPr>
+          <w:b/>
+        </w:rPr>
+        <w:t xml:space="preserve">: </w:t>
+      </w:r>
+      <w:r>
+        <w:rPr>
+          <w:bCs/>
+        </w:rPr>
+        <w:t xml:space="preserve">Burp Suite, OWASP ZAP, </w:t>
+      </w:r>
+      <w:r>
+        <w:t xml:space="preserve">OpenSSL, </w:t>
+      </w:r>
+      <w:r>
+        <w:t>Apache2 HTTPS, PKI, TLS/SSL, X.509, Diffie-Hellman, Puttygen</w:t>
+      </w:r>
+      <w:r>
+        <w:t>, Certificate Authority (CA) Configuration</w:t>
+      </w:r>
+    </w:p>
+    <w:p>
+      <w:pPr>
+        <w:spacing w:line="240" w:lineRule="auto"/>
+        <w:ind w:left="0" w:right="0" w:firstLine="0"/>
+      </w:pPr>
     </w:p>
     <w:p>
       <w:pPr>
@@ -345,17 +491,81 @@
           <w:ilvl w:val="0"/>
           <w:numId w:val="1"/>
         </w:numPr>
+        <w:spacing w:line="240" w:lineRule="auto"/>
         <w:ind w:right="0" w:hanging="120"/>
       </w:pPr>
       <w:r>
         <w:rPr>
           <w:b/>
         </w:rPr>
-        <w:t xml:space="preserve">Systems &amp; Admin Tools: </w:t>
-      </w:r>
-      <w:r>
-        <w:t xml:space="preserve">Linux (Debian/Ubuntu), Windows Server, Active Directory, Group Policy Management, RDP, Local Security Policy, WordPress Hardening, C Panel, bash scripting, iptables  </w:t>
-      </w:r>
+        <w:t>Systems</w:t>
+      </w:r>
+      <w:r>
+        <w:rPr>
+          <w:b/>
+        </w:rPr>
+        <w:t xml:space="preserve"> </w:t>
+      </w:r>
+      <w:r>
+        <w:rPr>
+          <w:b/>
+        </w:rPr>
+        <w:t>Admin</w:t>
+      </w:r>
+      <w:r>
+        <w:rPr>
+          <w:b/>
+        </w:rPr>
+        <w:t>istration</w:t>
+      </w:r>
+      <w:r>
+        <w:rPr>
+          <w:b/>
+        </w:rPr>
+        <w:t xml:space="preserve"> &amp; Scripting</w:t>
+      </w:r>
+      <w:r>
+        <w:rPr>
+          <w:b/>
+        </w:rPr>
+        <w:t xml:space="preserve">: </w:t>
+      </w:r>
+      <w:r>
+        <w:t>Linux (Debian/Ubuntu), Windows Server, Active Directory, Group Policy,</w:t>
+      </w:r>
+      <w:r>
+        <w:t xml:space="preserve"> </w:t>
+      </w:r>
+      <w:r>
+        <w:t>RDP,</w:t>
+      </w:r>
+      <w:r>
+        <w:t xml:space="preserve"> Local Security Policy,</w:t>
+      </w:r>
+      <w:r>
+        <w:t xml:space="preserve"> </w:t>
+      </w:r>
+      <w:r>
+        <w:t>iptables, WordPress Hardening, Bash</w:t>
+      </w:r>
+      <w:r>
+        <w:t>/Python</w:t>
+      </w:r>
+      <w:r>
+        <w:t xml:space="preserve"> Scripting, C</w:t>
+      </w:r>
+      <w:r>
+        <w:t>p</w:t>
+      </w:r>
+      <w:r>
+        <w:t>anel</w:t>
+      </w:r>
+    </w:p>
+    <w:p>
+      <w:pPr>
+        <w:spacing w:line="240" w:lineRule="auto"/>
+        <w:ind w:left="0" w:right="0" w:firstLine="0"/>
+      </w:pPr>
     </w:p>
     <w:p>
       <w:pPr>
@@ -363,6 +573,7 @@
           <w:ilvl w:val="0"/>
           <w:numId w:val="1"/>
         </w:numPr>
+        <w:spacing w:line="240" w:lineRule="auto"/>
         <w:ind w:right="0" w:hanging="120"/>
       </w:pPr>
       <w:r>
@@ -372,7 +583,13 @@
         <w:t xml:space="preserve">Frameworks &amp; Compliance: </w:t>
       </w:r>
       <w:r>
-        <w:t xml:space="preserve">Frameworks &amp; Compliance, NIST 800-53, MITRE ATT&amp;CK, OWASP Top 10, CVE/CVSS Scoring, CIS Benchmarks, DISA STIFs, SOC 2, ISO 27001  </w:t>
+        <w:t xml:space="preserve">Frameworks &amp; Compliance, NIST 800-53, MITRE ATT&amp;CK, OWASP Top 10, CVE/CVSS, CIS Benchmarks, </w:t>
+      </w:r>
+      <w:r>
+        <w:t>ISO 27001, SOC 2, DISA STIGs</w:t>
+      </w:r>
+      <w:r>
+        <w:t xml:space="preserve">  </w:t>
       </w:r>
     </w:p>
     <w:p>
@@ -1057,6 +1274,7 @@
         <w:ind w:right="0" w:hanging="120"/>
       </w:pPr>
       <w:r>
+        <w:lastRenderedPageBreak/>
         <w:t>Simulated full-scope internal penetration test targeting AD and segmented enterprise hosts.</w:t>
       </w:r>
     </w:p>
@@ -1100,7 +1318,6 @@
         <w:rPr>
           <w:rFonts w:ascii="Arial" w:eastAsia="Arial" w:hAnsi="Arial" w:cs="Arial"/>
         </w:rPr>
-        <w:lastRenderedPageBreak/>
         <w:t xml:space="preserve"> </w:t>
       </w:r>
     </w:p>
@@ -2017,11 +2234,6 @@
       <w:r>
         <w:t>Configured SSL/TLS, access controls, and log analysis to strengthen deployment security and operational monitoring.</w:t>
       </w:r>
-    </w:p>
-    <w:p>
-      <w:pPr>
-        <w:ind w:right="0"/>
-      </w:pPr>
     </w:p>
     <w:sectPr>
       <w:type w:val="continuous"/>
@@ -5020,6 +5232,17 @@
       <w:sz w:val="20"/>
     </w:rPr>
   </w:style>
+  <w:style w:type="paragraph" w:styleId="ListParagraph">
+    <w:name w:val="List Paragraph"/>
+    <w:basedOn w:val="Normal"/>
+    <w:uiPriority w:val="34"/>
+    <w:qFormat/>
+    <w:rsid w:val="00765541"/>
+    <w:pPr>
+      <w:ind w:left="720"/>
+      <w:contextualSpacing/>
+    </w:pPr>
+  </w:style>
 </w:styles>
 </file>
 

</xml_diff>

<commit_message>
project in dev section added
</commit_message>
<xml_diff>
--- a/cyberresume.docx
+++ b/cyberresume.docx
@@ -271,13 +271,37 @@
         <w:rPr>
           <w:bCs/>
         </w:rPr>
-        <w:t>ux &amp; Windows Administration, Cloud Security, Firewall/VPN Management, Log &amp; Threat Analysis</w:t>
+        <w:t xml:space="preserve">ux &amp; Windows Administration, Cloud Security, Firewall/VPN Management, </w:t>
       </w:r>
       <w:r>
         <w:rPr>
           <w:bCs/>
         </w:rPr>
-        <w:t>, Proxy Interception &amp; Redirection</w:t>
+        <w:t>Bot Detection</w:t>
+      </w:r>
+      <w:r>
+        <w:rPr>
+          <w:bCs/>
+        </w:rPr>
+        <w:t xml:space="preserve"> &amp; Threat Analysis</w:t>
+      </w:r>
+      <w:r>
+        <w:rPr>
+          <w:bCs/>
+        </w:rPr>
+        <w:t xml:space="preserve">, </w:t>
+      </w:r>
+      <w:r>
+        <w:rPr>
+          <w:bCs/>
+        </w:rPr>
+        <w:t>Real-time Analytics Dashboard Development</w:t>
+      </w:r>
+      <w:r>
+        <w:rPr>
+          <w:bCs/>
+        </w:rPr>
+        <w:t xml:space="preserve"> </w:t>
       </w:r>
     </w:p>
     <w:p>
@@ -350,14 +374,8 @@
         <w:t>OpenVAS, Nessus</w:t>
       </w:r>
       <w:r>
-        <w:t xml:space="preserve"> </w:t>
-      </w:r>
-    </w:p>
-    <w:p>
-      <w:pPr>
-        <w:spacing w:after="0" w:line="240" w:lineRule="auto"/>
-        <w:ind w:left="0" w:right="0" w:firstLine="0"/>
-      </w:pPr>
+        <w:t>, Session Tracking &amp; Fingerprinting</w:t>
+      </w:r>
     </w:p>
     <w:p>
       <w:pPr>
@@ -395,12 +413,6 @@
     </w:p>
     <w:p>
       <w:pPr>
-        <w:spacing w:after="0" w:line="240" w:lineRule="auto"/>
-        <w:ind w:left="0" w:right="0" w:firstLine="0"/>
-      </w:pPr>
-    </w:p>
-    <w:p>
-      <w:pPr>
         <w:numPr>
           <w:ilvl w:val="0"/>
           <w:numId w:val="1"/>
@@ -442,14 +454,11 @@
         <w:t>Kubernetes, VirtualBox, Pi-hole, WireGuard</w:t>
       </w:r>
       <w:r>
-        <w:t>, Tailscale</w:t>
-      </w:r>
-    </w:p>
-    <w:p>
-      <w:pPr>
-        <w:spacing w:after="0" w:line="240" w:lineRule="auto"/>
-        <w:ind w:left="0" w:right="0" w:firstLine="0"/>
-      </w:pPr>
+        <w:t xml:space="preserve">, </w:t>
+      </w:r>
+      <w:r>
+        <w:t>Vite, Axios</w:t>
+      </w:r>
     </w:p>
     <w:p>
       <w:pPr>
@@ -505,12 +514,6 @@
     </w:p>
     <w:p>
       <w:pPr>
-        <w:spacing w:after="0" w:line="240" w:lineRule="auto"/>
-        <w:ind w:left="0" w:right="0" w:firstLine="0"/>
-      </w:pPr>
-    </w:p>
-    <w:p>
-      <w:pPr>
         <w:numPr>
           <w:ilvl w:val="0"/>
           <w:numId w:val="1"/>
@@ -575,12 +578,15 @@
       <w:r>
         <w:t>, Pycharm</w:t>
       </w:r>
-    </w:p>
-    <w:p>
-      <w:pPr>
-        <w:spacing w:after="0" w:line="240" w:lineRule="auto"/>
-        <w:ind w:left="0" w:right="0" w:firstLine="0"/>
-      </w:pPr>
+      <w:r>
+        <w:t xml:space="preserve">, SQLite/PostgreSQL Database Management, </w:t>
+      </w:r>
+      <w:r>
+        <w:t xml:space="preserve">CORS configuration, </w:t>
+      </w:r>
+      <w:r>
+        <w:t xml:space="preserve">API Rate Limiting &amp; Security </w:t>
+      </w:r>
     </w:p>
     <w:p>
       <w:pPr>
@@ -613,13 +619,48 @@
         <w:t xml:space="preserve">NIST 800-53, MITRE ATT&amp;CK, OWASP Top 10, CVE/CVSS, CIS Benchmarks, </w:t>
       </w:r>
       <w:r>
-        <w:t>DISA STIGs</w:t>
+        <w:t xml:space="preserve">DISA STIGs, </w:t>
+      </w:r>
+      <w:r>
+        <w:t>ISO 27001, SOC 2</w:t>
       </w:r>
       <w:r>
         <w:t xml:space="preserve">, </w:t>
       </w:r>
       <w:r>
-        <w:t>ISO 27001, SOC 2</w:t>
+        <w:t>FastAPI</w:t>
+      </w:r>
+      <w:r>
+        <w:t xml:space="preserve">, </w:t>
+      </w:r>
+      <w:r>
+        <w:t xml:space="preserve">React, </w:t>
+      </w:r>
+      <w:r>
+        <w:t>SQLAlchemy</w:t>
+      </w:r>
+      <w:r>
+        <w:t>, Tailwind CSS, Recharts</w:t>
+      </w:r>
+    </w:p>
+    <w:p>
+      <w:pPr>
+        <w:numPr>
+          <w:ilvl w:val="0"/>
+          <w:numId w:val="1"/>
+        </w:numPr>
+        <w:spacing w:after="0" w:line="240" w:lineRule="auto"/>
+        <w:ind w:right="0" w:hanging="120"/>
+      </w:pPr>
+      <w:r>
+        <w:rPr>
+          <w:b/>
+          <w:bCs/>
+        </w:rPr>
+        <w:t xml:space="preserve">Security Analytics &amp; Data Engineering: </w:t>
+      </w:r>
+      <w:r>
+        <w:t>Flask, SQLAlchemy, RESTful APIs, JavaScript Tracking, IP intelligence, Behavioral Fingerprinting, Data Visualization, Secure Cookie &amp; Session Management</w:t>
       </w:r>
     </w:p>
     <w:p>
@@ -833,16 +874,6 @@
               <w:t>Advanced research and applied engineering</w:t>
             </w:r>
           </w:p>
-          <w:p>
-            <w:pPr>
-              <w:spacing w:after="0" w:line="259" w:lineRule="auto"/>
-              <w:ind w:left="139" w:right="2758" w:hanging="139"/>
-              <w:jc w:val="left"/>
-              <w:rPr>
-                <w:bCs/>
-              </w:rPr>
-            </w:pPr>
-          </w:p>
         </w:tc>
         <w:tc>
           <w:tcPr>
@@ -905,6 +936,16 @@
             <w:r>
               <w:t xml:space="preserve"> </w:t>
             </w:r>
+          </w:p>
+          <w:p>
+            <w:pPr>
+              <w:tabs>
+                <w:tab w:val="center" w:pos="5135"/>
+              </w:tabs>
+              <w:spacing w:after="0" w:line="259" w:lineRule="auto"/>
+              <w:ind w:left="0" w:right="0" w:firstLine="0"/>
+              <w:jc w:val="left"/>
+            </w:pPr>
             <w:r>
               <w:tab/>
             </w:r>
@@ -1241,21 +1282,146 @@
       <w:pPr>
         <w:pStyle w:val="Heading2"/>
         <w:tabs>
-          <w:tab w:val="right" w:pos="10954"/>
+          <w:tab w:val="right" w:pos="10955"/>
         </w:tabs>
         <w:spacing w:after="0" w:line="240" w:lineRule="auto"/>
         <w:ind w:left="-15" w:firstLine="0"/>
       </w:pPr>
       <w:r>
-        <w:lastRenderedPageBreak/>
-        <w:t>Internal Penetration Test | Active Directory &amp; Network Exploitation |</w:t>
+        <w:t>GhostTrack – Security Analytics Platform</w:t>
+      </w:r>
+      <w:r>
+        <w:t xml:space="preserve"> | Capstone</w:t>
+      </w:r>
+      <w:r>
+        <w:t xml:space="preserve"> |</w:t>
       </w:r>
       <w:hyperlink r:id="rId16">
         <w:r>
           <w:t xml:space="preserve"> </w:t>
         </w:r>
       </w:hyperlink>
-      <w:hyperlink r:id="rId17">
+      <w:hyperlink r:id="rId17" w:history="1">
+        <w:r>
+          <w:rPr>
+            <w:b w:val="0"/>
+            <w:u w:val="single" w:color="000000"/>
+          </w:rPr>
+          <w:t>Git</w:t>
+        </w:r>
+      </w:hyperlink>
+      <w:r>
+        <w:rPr>
+          <w:b w:val="0"/>
+          <w:u w:val="single" w:color="000000"/>
+        </w:rPr>
+        <w:t>Hub</w:t>
+      </w:r>
+      <w:r>
+        <w:rPr>
+          <w:b w:val="0"/>
+        </w:rPr>
+        <w:tab/>
+      </w:r>
+      <w:r>
+        <w:t xml:space="preserve">Nov 2024 - Dec 2024 </w:t>
+      </w:r>
+      <w:r>
+        <w:rPr>
+          <w:b w:val="0"/>
+          <w:sz w:val="20"/>
+        </w:rPr>
+        <w:t xml:space="preserve"> </w:t>
+      </w:r>
+    </w:p>
+    <w:p>
+      <w:pPr>
+        <w:spacing w:after="0" w:line="240" w:lineRule="auto"/>
+        <w:ind w:left="-5" w:right="0" w:hanging="10"/>
+        <w:jc w:val="left"/>
+      </w:pPr>
+      <w:r>
+        <w:rPr>
+          <w:i/>
+        </w:rPr>
+        <w:t>Independent Project</w:t>
+      </w:r>
+      <w:r>
+        <w:t xml:space="preserve"> </w:t>
+      </w:r>
+    </w:p>
+    <w:p>
+      <w:pPr>
+        <w:numPr>
+          <w:ilvl w:val="0"/>
+          <w:numId w:val="7"/>
+        </w:numPr>
+        <w:spacing w:after="0" w:line="240" w:lineRule="auto"/>
+        <w:ind w:right="0" w:hanging="120"/>
+      </w:pPr>
+      <w:r>
+        <w:t>D</w:t>
+      </w:r>
+      <w:r>
+        <w:t xml:space="preserve">eveloped </w:t>
+      </w:r>
+      <w:r>
+        <w:t>a security-first web analytics platform using FastAPI and React with real-time bot detection and threat analysis.</w:t>
+      </w:r>
+    </w:p>
+    <w:p>
+      <w:pPr>
+        <w:numPr>
+          <w:ilvl w:val="0"/>
+          <w:numId w:val="7"/>
+        </w:numPr>
+        <w:spacing w:after="0" w:line="240" w:lineRule="auto"/>
+        <w:ind w:right="0" w:hanging="120"/>
+      </w:pPr>
+      <w:r>
+        <w:t xml:space="preserve">Implemented </w:t>
+      </w:r>
+      <w:r>
+        <w:rPr>
+          <w:bCs/>
+        </w:rPr>
+        <w:t>RESTful API</w:t>
+      </w:r>
+      <w:r>
+        <w:t xml:space="preserve"> with </w:t>
+      </w:r>
+      <w:r>
+        <w:rPr>
+          <w:bCs/>
+        </w:rPr>
+        <w:t>SQLAlchemy ORM</w:t>
+      </w:r>
+      <w:r>
+        <w:t xml:space="preserve"> for event tracking, analytics aggregation, and suspicious activity monitoring</w:t>
+      </w:r>
+      <w:r>
+        <w:t>.</w:t>
+      </w:r>
+    </w:p>
+    <w:p>
+      <w:pPr>
+        <w:pStyle w:val="Heading2"/>
+        <w:tabs>
+          <w:tab w:val="right" w:pos="10954"/>
+        </w:tabs>
+        <w:spacing w:after="0" w:line="240" w:lineRule="auto"/>
+        <w:ind w:left="-15" w:firstLine="0"/>
+      </w:pPr>
+      <w:r>
+        <w:lastRenderedPageBreak/>
+        <w:t>Internal Penetration Test | Active Directory &amp; Network Exploitation |</w:t>
+      </w:r>
+      <w:hyperlink r:id="rId18">
+        <w:r>
+          <w:t xml:space="preserve"> </w:t>
+        </w:r>
+      </w:hyperlink>
+      <w:hyperlink r:id="rId19">
         <w:r>
           <w:rPr>
             <w:b w:val="0"/>
@@ -1264,7 +1430,7 @@
           <w:t>Report</w:t>
         </w:r>
       </w:hyperlink>
-      <w:hyperlink r:id="rId18">
+      <w:hyperlink r:id="rId20">
         <w:r>
           <w:rPr>
             <w:b w:val="0"/>
@@ -1304,6 +1470,9 @@
       <w:r>
         <w:t xml:space="preserve"> </w:t>
       </w:r>
+      <w:r>
+        <w:t xml:space="preserve"> </w:t>
+      </w:r>
     </w:p>
     <w:p>
       <w:pPr>
@@ -1384,7 +1553,7 @@
         </w:rPr>
         <w:t>|</w:t>
       </w:r>
-      <w:hyperlink r:id="rId19">
+      <w:hyperlink r:id="rId21">
         <w:r>
           <w:rPr>
             <w:b/>
@@ -1393,7 +1562,7 @@
           <w:t xml:space="preserve"> </w:t>
         </w:r>
       </w:hyperlink>
-      <w:hyperlink r:id="rId20">
+      <w:hyperlink r:id="rId22">
         <w:r>
           <w:rPr>
             <w:sz w:val="21"/>
@@ -1402,7 +1571,7 @@
           <w:t>Report</w:t>
         </w:r>
       </w:hyperlink>
-      <w:hyperlink r:id="rId21">
+      <w:hyperlink r:id="rId23">
         <w:r>
           <w:t xml:space="preserve"> </w:t>
         </w:r>
@@ -1537,12 +1706,12 @@
       <w:r>
         <w:t>VPN Client Monitoring with Wazuh SIEM | AWS Cloud Deployment |</w:t>
       </w:r>
-      <w:hyperlink r:id="rId22">
+      <w:hyperlink r:id="rId24">
         <w:r>
           <w:t xml:space="preserve"> </w:t>
         </w:r>
       </w:hyperlink>
-      <w:hyperlink r:id="rId23">
+      <w:hyperlink r:id="rId25">
         <w:r>
           <w:rPr>
             <w:b w:val="0"/>
@@ -1551,7 +1720,7 @@
           <w:t>Report</w:t>
         </w:r>
       </w:hyperlink>
-      <w:hyperlink r:id="rId24">
+      <w:hyperlink r:id="rId26">
         <w:r>
           <w:rPr>
             <w:b w:val="0"/>
@@ -1636,12 +1805,12 @@
       <w:r>
         <w:t>Wireless Traffic Capture &amp; WPA2 Cracking | Capstone Project |</w:t>
       </w:r>
-      <w:hyperlink r:id="rId25">
+      <w:hyperlink r:id="rId27">
         <w:r>
           <w:t xml:space="preserve"> </w:t>
         </w:r>
       </w:hyperlink>
-      <w:hyperlink r:id="rId26">
+      <w:hyperlink r:id="rId28">
         <w:r>
           <w:rPr>
             <w:b w:val="0"/>
@@ -1650,7 +1819,7 @@
           <w:t>YouTube</w:t>
         </w:r>
       </w:hyperlink>
-      <w:hyperlink r:id="rId27">
+      <w:hyperlink r:id="rId29">
         <w:r>
           <w:rPr>
             <w:b w:val="0"/>
@@ -1735,12 +1904,12 @@
       <w:r>
         <w:t>Kali Linux GRUB Menu Login Bypass | Cracking a Kali Linux User |</w:t>
       </w:r>
-      <w:hyperlink r:id="rId28">
+      <w:hyperlink r:id="rId30">
         <w:r>
           <w:t xml:space="preserve"> </w:t>
         </w:r>
       </w:hyperlink>
-      <w:hyperlink r:id="rId29">
+      <w:hyperlink r:id="rId31">
         <w:r>
           <w:rPr>
             <w:b w:val="0"/>
@@ -1749,7 +1918,7 @@
           <w:t>YouTube</w:t>
         </w:r>
       </w:hyperlink>
-      <w:hyperlink r:id="rId30">
+      <w:hyperlink r:id="rId32">
         <w:r>
           <w:rPr>
             <w:b w:val="0"/>
@@ -1832,12 +2001,12 @@
       <w:r>
         <w:t>Forensic Investigation | System Artifact Analysis with Autopsy |</w:t>
       </w:r>
-      <w:hyperlink r:id="rId31">
+      <w:hyperlink r:id="rId33">
         <w:r>
           <w:t xml:space="preserve"> </w:t>
         </w:r>
       </w:hyperlink>
-      <w:hyperlink r:id="rId32">
+      <w:hyperlink r:id="rId34">
         <w:r>
           <w:rPr>
             <w:b w:val="0"/>
@@ -1846,7 +2015,7 @@
           <w:t>Report</w:t>
         </w:r>
       </w:hyperlink>
-      <w:hyperlink r:id="rId33">
+      <w:hyperlink r:id="rId35">
         <w:r>
           <w:rPr>
             <w:b w:val="0"/>
@@ -1915,6 +2084,7 @@
     </w:p>
     <w:p>
       <w:pPr>
+        <w:spacing w:after="0" w:line="240" w:lineRule="auto"/>
         <w:ind w:left="249" w:right="0" w:firstLine="0"/>
       </w:pPr>
       <w:r>
@@ -2170,10 +2340,7 @@
         <w:ind w:right="0" w:hanging="120"/>
       </w:pPr>
       <w:r>
-        <w:t>Built trusted client relationships and closed over $10M in sales. Leveraged analytical and interpersonal skills transferable to high-stakes cybersecurity environments.</w:t>
-      </w:r>
-      <w:r>
-        <w:t xml:space="preserve"> </w:t>
+        <w:t xml:space="preserve">Built trusted client relationships and closed over $10M in sales. Leveraged analytical and interpersonal skills transferable to high-stakes cybersecurity environments. </w:t>
       </w:r>
     </w:p>
     <w:p>
@@ -5165,6 +5332,7 @@
   <w:style w:type="character" w:customStyle="1" w:styleId="Heading2Char">
     <w:name w:val="Heading 2 Char"/>
     <w:link w:val="Heading2"/>
+    <w:uiPriority w:val="9"/>
     <w:rPr>
       <w:rFonts w:ascii="Times New Roman" w:eastAsia="Times New Roman" w:hAnsi="Times New Roman" w:cs="Times New Roman"/>
       <w:b/>
@@ -5260,6 +5428,29 @@
       <w:ind w:left="720"/>
       <w:contextualSpacing/>
     </w:pPr>
+  </w:style>
+  <w:style w:type="character" w:styleId="Hyperlink">
+    <w:name w:val="Hyperlink"/>
+    <w:basedOn w:val="DefaultParagraphFont"/>
+    <w:uiPriority w:val="99"/>
+    <w:unhideWhenUsed/>
+    <w:rsid w:val="0068299F"/>
+    <w:rPr>
+      <w:color w:val="467886" w:themeColor="hyperlink"/>
+      <w:u w:val="single"/>
+    </w:rPr>
+  </w:style>
+  <w:style w:type="character" w:styleId="UnresolvedMention">
+    <w:name w:val="Unresolved Mention"/>
+    <w:basedOn w:val="DefaultParagraphFont"/>
+    <w:uiPriority w:val="99"/>
+    <w:semiHidden/>
+    <w:unhideWhenUsed/>
+    <w:rsid w:val="0068299F"/>
+    <w:rPr>
+      <w:color w:val="605E5C"/>
+      <w:shd w:val="clear" w:color="auto" w:fill="E1DFDD"/>
+    </w:rPr>
   </w:style>
 </w:styles>
 </file>

</xml_diff>